<commit_message>
commit TP1 with F Garcia
</commit_message>
<xml_diff>
--- a/TD_Reseau.docx
+++ b/TD_Reseau.docx
@@ -165,8 +165,170 @@
           <w:u w:val="single"/>
           <w:lang w:eastAsia="fr-FR"/>
         </w:rPr>
+        <mc:AlternateContent>
+          <mc:Choice Requires="wps">
+            <w:drawing>
+              <wp:anchor distT="0" distB="0" distL="114300" distR="114300" simplePos="0" relativeHeight="251664384" behindDoc="0" locked="0" layoutInCell="1" allowOverlap="1">
+                <wp:simplePos x="0" y="0"/>
+                <wp:positionH relativeFrom="column">
+                  <wp:posOffset>3137163</wp:posOffset>
+                </wp:positionH>
+                <wp:positionV relativeFrom="paragraph">
+                  <wp:posOffset>1588183</wp:posOffset>
+                </wp:positionV>
+                <wp:extent cx="1802920" cy="396815"/>
+                <wp:effectExtent l="19050" t="19050" r="26035" b="22860"/>
+                <wp:wrapNone/>
+                <wp:docPr id="19" name="Rectangle 19"/>
+                <wp:cNvGraphicFramePr/>
+                <a:graphic xmlns:a="http://schemas.openxmlformats.org/drawingml/2006/main">
+                  <a:graphicData uri="http://schemas.microsoft.com/office/word/2010/wordprocessingShape">
+                    <wps:wsp>
+                      <wps:cNvSpPr/>
+                      <wps:spPr>
+                        <a:xfrm>
+                          <a:off x="0" y="0"/>
+                          <a:ext cx="1802920" cy="396815"/>
+                        </a:xfrm>
+                        <a:prstGeom prst="rect">
+                          <a:avLst/>
+                        </a:prstGeom>
+                        <a:noFill/>
+                        <a:ln w="28575">
+                          <a:solidFill>
+                            <a:srgbClr val="FF0000"/>
+                          </a:solidFill>
+                        </a:ln>
+                      </wps:spPr>
+                      <wps:style>
+                        <a:lnRef idx="2">
+                          <a:schemeClr val="accent1">
+                            <a:shade val="50000"/>
+                          </a:schemeClr>
+                        </a:lnRef>
+                        <a:fillRef idx="1">
+                          <a:schemeClr val="accent1"/>
+                        </a:fillRef>
+                        <a:effectRef idx="0">
+                          <a:schemeClr val="accent1"/>
+                        </a:effectRef>
+                        <a:fontRef idx="minor">
+                          <a:schemeClr val="lt1"/>
+                        </a:fontRef>
+                      </wps:style>
+                      <wps:bodyPr rot="0" spcFirstLastPara="0" vertOverflow="overflow" horzOverflow="overflow" vert="horz" wrap="square" lIns="91440" tIns="45720" rIns="91440" bIns="45720" numCol="1" spcCol="0" rtlCol="0" fromWordArt="0" anchor="ctr" anchorCtr="0" forceAA="0" compatLnSpc="1">
+                        <a:prstTxWarp prst="textNoShape">
+                          <a:avLst/>
+                        </a:prstTxWarp>
+                        <a:noAutofit/>
+                      </wps:bodyPr>
+                    </wps:wsp>
+                  </a:graphicData>
+                </a:graphic>
+              </wp:anchor>
+            </w:drawing>
+          </mc:Choice>
+          <mc:Fallback>
+            <w:pict>
+              <v:rect w14:anchorId="62ED8746" id="Rectangle 19" o:spid="_x0000_s1026" style="position:absolute;margin-left:247pt;margin-top:125.05pt;width:141.95pt;height:31.25pt;z-index:251664384;visibility:visible;mso-wrap-style:square;mso-wrap-distance-left:9pt;mso-wrap-distance-top:0;mso-wrap-distance-right:9pt;mso-wrap-distance-bottom:0;mso-position-horizontal:absolute;mso-position-horizontal-relative:text;mso-position-vertical:absolute;mso-position-vertical-relative:text;v-text-anchor:middle" o:gfxdata="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" filled="f" strokecolor="red" strokeweight="2.25pt"/>
+            </w:pict>
+          </mc:Fallback>
+        </mc:AlternateContent>
+      </w:r>
+      <w:r>
+        <w:rPr>
+          <w:b/>
+          <w:i/>
+          <w:noProof/>
+          <w:color w:val="000000" w:themeColor="text1"/>
+          <w:sz w:val="36"/>
+          <w:szCs w:val="36"/>
+          <w:u w:val="single"/>
+          <w:lang w:eastAsia="fr-FR"/>
+        </w:rPr>
+        <mc:AlternateContent>
+          <mc:Choice Requires="wps">
+            <w:drawing>
+              <wp:anchor distT="0" distB="0" distL="114300" distR="114300" simplePos="0" relativeHeight="251663360" behindDoc="0" locked="0" layoutInCell="1" allowOverlap="1">
+                <wp:simplePos x="0" y="0"/>
+                <wp:positionH relativeFrom="column">
+                  <wp:posOffset>-97538</wp:posOffset>
+                </wp:positionH>
+                <wp:positionV relativeFrom="paragraph">
+                  <wp:posOffset>380593</wp:posOffset>
+                </wp:positionV>
+                <wp:extent cx="802256" cy="457200"/>
+                <wp:effectExtent l="19050" t="19050" r="17145" b="19050"/>
+                <wp:wrapNone/>
+                <wp:docPr id="17" name="Rectangle 17"/>
+                <wp:cNvGraphicFramePr/>
+                <a:graphic xmlns:a="http://schemas.openxmlformats.org/drawingml/2006/main">
+                  <a:graphicData uri="http://schemas.microsoft.com/office/word/2010/wordprocessingShape">
+                    <wps:wsp>
+                      <wps:cNvSpPr/>
+                      <wps:spPr>
+                        <a:xfrm>
+                          <a:off x="0" y="0"/>
+                          <a:ext cx="802256" cy="457200"/>
+                        </a:xfrm>
+                        <a:prstGeom prst="rect">
+                          <a:avLst/>
+                        </a:prstGeom>
+                        <a:noFill/>
+                        <a:ln w="28575">
+                          <a:solidFill>
+                            <a:srgbClr val="FF0000"/>
+                          </a:solidFill>
+                        </a:ln>
+                      </wps:spPr>
+                      <wps:style>
+                        <a:lnRef idx="2">
+                          <a:schemeClr val="accent1">
+                            <a:shade val="50000"/>
+                          </a:schemeClr>
+                        </a:lnRef>
+                        <a:fillRef idx="1">
+                          <a:schemeClr val="accent1"/>
+                        </a:fillRef>
+                        <a:effectRef idx="0">
+                          <a:schemeClr val="accent1"/>
+                        </a:effectRef>
+                        <a:fontRef idx="minor">
+                          <a:schemeClr val="lt1"/>
+                        </a:fontRef>
+                      </wps:style>
+                      <wps:bodyPr rot="0" spcFirstLastPara="0" vertOverflow="overflow" horzOverflow="overflow" vert="horz" wrap="square" lIns="91440" tIns="45720" rIns="91440" bIns="45720" numCol="1" spcCol="0" rtlCol="0" fromWordArt="0" anchor="ctr" anchorCtr="0" forceAA="0" compatLnSpc="1">
+                        <a:prstTxWarp prst="textNoShape">
+                          <a:avLst/>
+                        </a:prstTxWarp>
+                        <a:noAutofit/>
+                      </wps:bodyPr>
+                    </wps:wsp>
+                  </a:graphicData>
+                </a:graphic>
+              </wp:anchor>
+            </w:drawing>
+          </mc:Choice>
+          <mc:Fallback>
+            <w:pict>
+              <v:rect w14:anchorId="28EE844A" id="Rectangle 17" o:spid="_x0000_s1026" style="position:absolute;margin-left:-7.7pt;margin-top:29.95pt;width:63.15pt;height:36pt;z-index:251663360;visibility:visible;mso-wrap-style:square;mso-wrap-distance-left:9pt;mso-wrap-distance-top:0;mso-wrap-distance-right:9pt;mso-wrap-distance-bottom:0;mso-position-horizontal:absolute;mso-position-horizontal-relative:text;mso-position-vertical:absolute;mso-position-vertical-relative:text;v-text-anchor:middle" o:gfxdata="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" filled="f" strokecolor="red" strokeweight="2.25pt"/>
+            </w:pict>
+          </mc:Fallback>
+        </mc:AlternateContent>
+      </w:r>
+      <w:r>
+        <w:rPr>
+          <w:b/>
+          <w:i/>
+          <w:noProof/>
+          <w:color w:val="000000" w:themeColor="text1"/>
+          <w:sz w:val="36"/>
+          <w:szCs w:val="36"/>
+          <w:u w:val="single"/>
+          <w:lang w:eastAsia="fr-FR"/>
+        </w:rPr>
         <w:drawing>
-          <wp:inline distT="0" distB="0" distL="0" distR="0" wp14:anchorId="0E5E258A" wp14:editId="4CD2E950">
+          <wp:inline distT="0" distB="0" distL="0" distR="0" wp14:anchorId="1BDD8286" wp14:editId="1BE51E08">
             <wp:extent cx="6107070" cy="1975104"/>
             <wp:effectExtent l="0" t="0" r="8255" b="6350"/>
             <wp:docPr id="2" name="Image 2"/>
@@ -440,6 +602,82 @@
           <w:noProof/>
           <w:lang w:eastAsia="fr-FR"/>
         </w:rPr>
+        <mc:AlternateContent>
+          <mc:Choice Requires="wps">
+            <w:drawing>
+              <wp:anchor distT="0" distB="0" distL="114300" distR="114300" simplePos="0" relativeHeight="251665408" behindDoc="0" locked="0" layoutInCell="1" allowOverlap="1">
+                <wp:simplePos x="0" y="0"/>
+                <wp:positionH relativeFrom="column">
+                  <wp:posOffset>40484</wp:posOffset>
+                </wp:positionH>
+                <wp:positionV relativeFrom="paragraph">
+                  <wp:posOffset>1106649</wp:posOffset>
+                </wp:positionV>
+                <wp:extent cx="923027" cy="94891"/>
+                <wp:effectExtent l="0" t="0" r="10795" b="19685"/>
+                <wp:wrapNone/>
+                <wp:docPr id="21" name="Rectangle 21"/>
+                <wp:cNvGraphicFramePr/>
+                <a:graphic xmlns:a="http://schemas.openxmlformats.org/drawingml/2006/main">
+                  <a:graphicData uri="http://schemas.microsoft.com/office/word/2010/wordprocessingShape">
+                    <wps:wsp>
+                      <wps:cNvSpPr/>
+                      <wps:spPr>
+                        <a:xfrm>
+                          <a:off x="0" y="0"/>
+                          <a:ext cx="923027" cy="94891"/>
+                        </a:xfrm>
+                        <a:prstGeom prst="rect">
+                          <a:avLst/>
+                        </a:prstGeom>
+                        <a:noFill/>
+                        <a:ln w="19050">
+                          <a:solidFill>
+                            <a:srgbClr val="FF0000"/>
+                          </a:solidFill>
+                        </a:ln>
+                      </wps:spPr>
+                      <wps:style>
+                        <a:lnRef idx="2">
+                          <a:schemeClr val="accent1">
+                            <a:shade val="50000"/>
+                          </a:schemeClr>
+                        </a:lnRef>
+                        <a:fillRef idx="1">
+                          <a:schemeClr val="accent1"/>
+                        </a:fillRef>
+                        <a:effectRef idx="0">
+                          <a:schemeClr val="accent1"/>
+                        </a:effectRef>
+                        <a:fontRef idx="minor">
+                          <a:schemeClr val="lt1"/>
+                        </a:fontRef>
+                      </wps:style>
+                      <wps:bodyPr rot="0" spcFirstLastPara="0" vertOverflow="overflow" horzOverflow="overflow" vert="horz" wrap="square" lIns="91440" tIns="45720" rIns="91440" bIns="45720" numCol="1" spcCol="0" rtlCol="0" fromWordArt="0" anchor="ctr" anchorCtr="0" forceAA="0" compatLnSpc="1">
+                        <a:prstTxWarp prst="textNoShape">
+                          <a:avLst/>
+                        </a:prstTxWarp>
+                        <a:noAutofit/>
+                      </wps:bodyPr>
+                    </wps:wsp>
+                  </a:graphicData>
+                </a:graphic>
+              </wp:anchor>
+            </w:drawing>
+          </mc:Choice>
+          <mc:Fallback>
+            <w:pict>
+              <v:rect w14:anchorId="183E3C9C" id="Rectangle 21" o:spid="_x0000_s1026" style="position:absolute;margin-left:3.2pt;margin-top:87.15pt;width:72.7pt;height:7.45pt;z-index:251665408;visibility:visible;mso-wrap-style:square;mso-wrap-distance-left:9pt;mso-wrap-distance-top:0;mso-wrap-distance-right:9pt;mso-wrap-distance-bottom:0;mso-position-horizontal:absolute;mso-position-horizontal-relative:text;mso-position-vertical:absolute;mso-position-vertical-relative:text;v-text-anchor:middle" o:gfxdata="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" filled="f" strokecolor="red" strokeweight="1.5pt"/>
+            </w:pict>
+          </mc:Fallback>
+        </mc:AlternateContent>
+      </w:r>
+      <w:bookmarkStart w:id="0" w:name="_GoBack"/>
+      <w:r>
+        <w:rPr>
+          <w:noProof/>
+          <w:lang w:eastAsia="fr-FR"/>
+        </w:rPr>
         <w:drawing>
           <wp:inline distT="0" distB="0" distL="0" distR="0">
             <wp:extent cx="3617844" cy="3140490"/>
@@ -482,6 +720,7 @@
           </wp:inline>
         </w:drawing>
       </w:r>
+      <w:bookmarkEnd w:id="0"/>
     </w:p>
     <w:p/>
     <w:p>
@@ -524,6 +763,81 @@
       <w:pPr>
         <w:ind w:firstLine="708"/>
       </w:pPr>
+      <w:r>
+        <w:rPr>
+          <w:noProof/>
+          <w:lang w:eastAsia="fr-FR"/>
+        </w:rPr>
+        <mc:AlternateContent>
+          <mc:Choice Requires="wps">
+            <w:drawing>
+              <wp:anchor distT="0" distB="0" distL="114300" distR="114300" simplePos="0" relativeHeight="251662336" behindDoc="0" locked="0" layoutInCell="1" allowOverlap="1">
+                <wp:simplePos x="0" y="0"/>
+                <wp:positionH relativeFrom="column">
+                  <wp:posOffset>282024</wp:posOffset>
+                </wp:positionH>
+                <wp:positionV relativeFrom="paragraph">
+                  <wp:posOffset>1393765</wp:posOffset>
+                </wp:positionV>
+                <wp:extent cx="2760453" cy="276045"/>
+                <wp:effectExtent l="19050" t="19050" r="20955" b="10160"/>
+                <wp:wrapNone/>
+                <wp:docPr id="16" name="Rectangle 16"/>
+                <wp:cNvGraphicFramePr/>
+                <a:graphic xmlns:a="http://schemas.openxmlformats.org/drawingml/2006/main">
+                  <a:graphicData uri="http://schemas.microsoft.com/office/word/2010/wordprocessingShape">
+                    <wps:wsp>
+                      <wps:cNvSpPr/>
+                      <wps:spPr>
+                        <a:xfrm>
+                          <a:off x="0" y="0"/>
+                          <a:ext cx="2760453" cy="276045"/>
+                        </a:xfrm>
+                        <a:prstGeom prst="rect">
+                          <a:avLst/>
+                        </a:prstGeom>
+                        <a:noFill/>
+                        <a:ln w="28575">
+                          <a:solidFill>
+                            <a:srgbClr val="FF0000"/>
+                          </a:solidFill>
+                        </a:ln>
+                      </wps:spPr>
+                      <wps:style>
+                        <a:lnRef idx="2">
+                          <a:schemeClr val="accent1">
+                            <a:shade val="50000"/>
+                          </a:schemeClr>
+                        </a:lnRef>
+                        <a:fillRef idx="1">
+                          <a:schemeClr val="accent1"/>
+                        </a:fillRef>
+                        <a:effectRef idx="0">
+                          <a:schemeClr val="accent1"/>
+                        </a:effectRef>
+                        <a:fontRef idx="minor">
+                          <a:schemeClr val="lt1"/>
+                        </a:fontRef>
+                      </wps:style>
+                      <wps:bodyPr rot="0" spcFirstLastPara="0" vertOverflow="overflow" horzOverflow="overflow" vert="horz" wrap="square" lIns="91440" tIns="45720" rIns="91440" bIns="45720" numCol="1" spcCol="0" rtlCol="0" fromWordArt="0" anchor="ctr" anchorCtr="0" forceAA="0" compatLnSpc="1">
+                        <a:prstTxWarp prst="textNoShape">
+                          <a:avLst/>
+                        </a:prstTxWarp>
+                        <a:noAutofit/>
+                      </wps:bodyPr>
+                    </wps:wsp>
+                  </a:graphicData>
+                </a:graphic>
+              </wp:anchor>
+            </w:drawing>
+          </mc:Choice>
+          <mc:Fallback>
+            <w:pict>
+              <v:rect w14:anchorId="36F962D3" id="Rectangle 16" o:spid="_x0000_s1026" style="position:absolute;margin-left:22.2pt;margin-top:109.75pt;width:217.35pt;height:21.75pt;z-index:251662336;visibility:visible;mso-wrap-style:square;mso-wrap-distance-left:9pt;mso-wrap-distance-top:0;mso-wrap-distance-right:9pt;mso-wrap-distance-bottom:0;mso-position-horizontal:absolute;mso-position-horizontal-relative:text;mso-position-vertical:absolute;mso-position-vertical-relative:text;v-text-anchor:middle" o:gfxdata="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" filled="f" strokecolor="red" strokeweight="2.25pt"/>
+            </w:pict>
+          </mc:Fallback>
+        </mc:AlternateContent>
+      </w:r>
       <w:r>
         <w:rPr>
           <w:noProof/>
@@ -685,6 +999,81 @@
           <w:tab w:val="left" w:pos="989"/>
         </w:tabs>
       </w:pPr>
+      <w:r>
+        <w:rPr>
+          <w:noProof/>
+          <w:lang w:eastAsia="fr-FR"/>
+        </w:rPr>
+        <mc:AlternateContent>
+          <mc:Choice Requires="wps">
+            <w:drawing>
+              <wp:anchor distT="0" distB="0" distL="114300" distR="114300" simplePos="0" relativeHeight="251661312" behindDoc="0" locked="0" layoutInCell="1" allowOverlap="1">
+                <wp:simplePos x="0" y="0"/>
+                <wp:positionH relativeFrom="column">
+                  <wp:posOffset>143510</wp:posOffset>
+                </wp:positionH>
+                <wp:positionV relativeFrom="paragraph">
+                  <wp:posOffset>40844</wp:posOffset>
+                </wp:positionV>
+                <wp:extent cx="1423359" cy="370935"/>
+                <wp:effectExtent l="19050" t="19050" r="24765" b="10160"/>
+                <wp:wrapNone/>
+                <wp:docPr id="15" name="Rectangle 15"/>
+                <wp:cNvGraphicFramePr/>
+                <a:graphic xmlns:a="http://schemas.openxmlformats.org/drawingml/2006/main">
+                  <a:graphicData uri="http://schemas.microsoft.com/office/word/2010/wordprocessingShape">
+                    <wps:wsp>
+                      <wps:cNvSpPr/>
+                      <wps:spPr>
+                        <a:xfrm>
+                          <a:off x="0" y="0"/>
+                          <a:ext cx="1423359" cy="370935"/>
+                        </a:xfrm>
+                        <a:prstGeom prst="rect">
+                          <a:avLst/>
+                        </a:prstGeom>
+                        <a:noFill/>
+                        <a:ln w="28575">
+                          <a:solidFill>
+                            <a:srgbClr val="FF0000"/>
+                          </a:solidFill>
+                        </a:ln>
+                      </wps:spPr>
+                      <wps:style>
+                        <a:lnRef idx="2">
+                          <a:schemeClr val="accent1">
+                            <a:shade val="50000"/>
+                          </a:schemeClr>
+                        </a:lnRef>
+                        <a:fillRef idx="1">
+                          <a:schemeClr val="accent1"/>
+                        </a:fillRef>
+                        <a:effectRef idx="0">
+                          <a:schemeClr val="accent1"/>
+                        </a:effectRef>
+                        <a:fontRef idx="minor">
+                          <a:schemeClr val="lt1"/>
+                        </a:fontRef>
+                      </wps:style>
+                      <wps:bodyPr rot="0" spcFirstLastPara="0" vertOverflow="overflow" horzOverflow="overflow" vert="horz" wrap="square" lIns="91440" tIns="45720" rIns="91440" bIns="45720" numCol="1" spcCol="0" rtlCol="0" fromWordArt="0" anchor="ctr" anchorCtr="0" forceAA="0" compatLnSpc="1">
+                        <a:prstTxWarp prst="textNoShape">
+                          <a:avLst/>
+                        </a:prstTxWarp>
+                        <a:noAutofit/>
+                      </wps:bodyPr>
+                    </wps:wsp>
+                  </a:graphicData>
+                </a:graphic>
+              </wp:anchor>
+            </w:drawing>
+          </mc:Choice>
+          <mc:Fallback>
+            <w:pict>
+              <v:rect w14:anchorId="1EED2092" id="Rectangle 15" o:spid="_x0000_s1026" style="position:absolute;margin-left:11.3pt;margin-top:3.2pt;width:112.1pt;height:29.2pt;z-index:251661312;visibility:visible;mso-wrap-style:square;mso-wrap-distance-left:9pt;mso-wrap-distance-top:0;mso-wrap-distance-right:9pt;mso-wrap-distance-bottom:0;mso-position-horizontal:absolute;mso-position-horizontal-relative:text;mso-position-vertical:absolute;mso-position-vertical-relative:text;v-text-anchor:middle" o:gfxdata="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" filled="f" strokecolor="red" strokeweight="2.25pt"/>
+            </w:pict>
+          </mc:Fallback>
+        </mc:AlternateContent>
+      </w:r>
     </w:p>
     <w:p>
       <w:pPr>
@@ -737,6 +1126,81 @@
           <w:tab w:val="left" w:pos="989"/>
         </w:tabs>
       </w:pPr>
+      <w:r>
+        <w:rPr>
+          <w:noProof/>
+          <w:lang w:eastAsia="fr-FR"/>
+        </w:rPr>
+        <mc:AlternateContent>
+          <mc:Choice Requires="wps">
+            <w:drawing>
+              <wp:anchor distT="0" distB="0" distL="114300" distR="114300" simplePos="0" relativeHeight="251659264" behindDoc="0" locked="0" layoutInCell="1" allowOverlap="1">
+                <wp:simplePos x="0" y="0"/>
+                <wp:positionH relativeFrom="column">
+                  <wp:posOffset>-106165</wp:posOffset>
+                </wp:positionH>
+                <wp:positionV relativeFrom="paragraph">
+                  <wp:posOffset>1623623</wp:posOffset>
+                </wp:positionV>
+                <wp:extent cx="1181819" cy="207034"/>
+                <wp:effectExtent l="19050" t="19050" r="18415" b="21590"/>
+                <wp:wrapNone/>
+                <wp:docPr id="13" name="Rectangle 13"/>
+                <wp:cNvGraphicFramePr/>
+                <a:graphic xmlns:a="http://schemas.openxmlformats.org/drawingml/2006/main">
+                  <a:graphicData uri="http://schemas.microsoft.com/office/word/2010/wordprocessingShape">
+                    <wps:wsp>
+                      <wps:cNvSpPr/>
+                      <wps:spPr>
+                        <a:xfrm>
+                          <a:off x="0" y="0"/>
+                          <a:ext cx="1181819" cy="207034"/>
+                        </a:xfrm>
+                        <a:prstGeom prst="rect">
+                          <a:avLst/>
+                        </a:prstGeom>
+                        <a:noFill/>
+                        <a:ln w="28575">
+                          <a:solidFill>
+                            <a:srgbClr val="FF0000"/>
+                          </a:solidFill>
+                        </a:ln>
+                      </wps:spPr>
+                      <wps:style>
+                        <a:lnRef idx="2">
+                          <a:schemeClr val="accent1">
+                            <a:shade val="50000"/>
+                          </a:schemeClr>
+                        </a:lnRef>
+                        <a:fillRef idx="1">
+                          <a:schemeClr val="accent1"/>
+                        </a:fillRef>
+                        <a:effectRef idx="0">
+                          <a:schemeClr val="accent1"/>
+                        </a:effectRef>
+                        <a:fontRef idx="minor">
+                          <a:schemeClr val="lt1"/>
+                        </a:fontRef>
+                      </wps:style>
+                      <wps:bodyPr rot="0" spcFirstLastPara="0" vertOverflow="overflow" horzOverflow="overflow" vert="horz" wrap="square" lIns="91440" tIns="45720" rIns="91440" bIns="45720" numCol="1" spcCol="0" rtlCol="0" fromWordArt="0" anchor="ctr" anchorCtr="0" forceAA="0" compatLnSpc="1">
+                        <a:prstTxWarp prst="textNoShape">
+                          <a:avLst/>
+                        </a:prstTxWarp>
+                        <a:noAutofit/>
+                      </wps:bodyPr>
+                    </wps:wsp>
+                  </a:graphicData>
+                </a:graphic>
+              </wp:anchor>
+            </w:drawing>
+          </mc:Choice>
+          <mc:Fallback>
+            <w:pict>
+              <v:rect w14:anchorId="1DAB9A08" id="Rectangle 13" o:spid="_x0000_s1026" style="position:absolute;margin-left:-8.35pt;margin-top:127.85pt;width:93.05pt;height:16.3pt;z-index:251659264;visibility:visible;mso-wrap-style:square;mso-wrap-distance-left:9pt;mso-wrap-distance-top:0;mso-wrap-distance-right:9pt;mso-wrap-distance-bottom:0;mso-position-horizontal:absolute;mso-position-horizontal-relative:text;mso-position-vertical:absolute;mso-position-vertical-relative:text;v-text-anchor:middle" o:gfxdata="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" filled="f" strokecolor="red" strokeweight="2.25pt"/>
+            </w:pict>
+          </mc:Fallback>
+        </mc:AlternateContent>
+      </w:r>
       <w:r>
         <w:rPr>
           <w:noProof/>
@@ -835,12 +1299,7 @@
         </w:tabs>
       </w:pPr>
       <w:r>
-        <w:t>On reçoit bien « fin du programme »</w:t>
-      </w:r>
-      <w:bookmarkStart w:id="0" w:name="_GoBack"/>
-      <w:bookmarkEnd w:id="0"/>
-      <w:r>
-        <w:t xml:space="preserve"> </w:t>
+        <w:t xml:space="preserve">On reçoit bien « fin du programme » </w:t>
       </w:r>
     </w:p>
     <w:p>
@@ -849,6 +1308,81 @@
           <w:tab w:val="left" w:pos="989"/>
         </w:tabs>
       </w:pPr>
+      <w:r>
+        <w:rPr>
+          <w:noProof/>
+          <w:lang w:eastAsia="fr-FR"/>
+        </w:rPr>
+        <mc:AlternateContent>
+          <mc:Choice Requires="wps">
+            <w:drawing>
+              <wp:anchor distT="0" distB="0" distL="114300" distR="114300" simplePos="0" relativeHeight="251660288" behindDoc="0" locked="0" layoutInCell="1" allowOverlap="1">
+                <wp:simplePos x="0" y="0"/>
+                <wp:positionH relativeFrom="column">
+                  <wp:posOffset>-183803</wp:posOffset>
+                </wp:positionH>
+                <wp:positionV relativeFrom="paragraph">
+                  <wp:posOffset>436053</wp:posOffset>
+                </wp:positionV>
+                <wp:extent cx="2191110" cy="258793"/>
+                <wp:effectExtent l="19050" t="19050" r="19050" b="27305"/>
+                <wp:wrapNone/>
+                <wp:docPr id="14" name="Rectangle 14"/>
+                <wp:cNvGraphicFramePr/>
+                <a:graphic xmlns:a="http://schemas.openxmlformats.org/drawingml/2006/main">
+                  <a:graphicData uri="http://schemas.microsoft.com/office/word/2010/wordprocessingShape">
+                    <wps:wsp>
+                      <wps:cNvSpPr/>
+                      <wps:spPr>
+                        <a:xfrm>
+                          <a:off x="0" y="0"/>
+                          <a:ext cx="2191110" cy="258793"/>
+                        </a:xfrm>
+                        <a:prstGeom prst="rect">
+                          <a:avLst/>
+                        </a:prstGeom>
+                        <a:noFill/>
+                        <a:ln w="28575">
+                          <a:solidFill>
+                            <a:srgbClr val="FF0000"/>
+                          </a:solidFill>
+                        </a:ln>
+                      </wps:spPr>
+                      <wps:style>
+                        <a:lnRef idx="2">
+                          <a:schemeClr val="accent1">
+                            <a:shade val="50000"/>
+                          </a:schemeClr>
+                        </a:lnRef>
+                        <a:fillRef idx="1">
+                          <a:schemeClr val="accent1"/>
+                        </a:fillRef>
+                        <a:effectRef idx="0">
+                          <a:schemeClr val="accent1"/>
+                        </a:effectRef>
+                        <a:fontRef idx="minor">
+                          <a:schemeClr val="lt1"/>
+                        </a:fontRef>
+                      </wps:style>
+                      <wps:bodyPr rot="0" spcFirstLastPara="0" vertOverflow="overflow" horzOverflow="overflow" vert="horz" wrap="square" lIns="91440" tIns="45720" rIns="91440" bIns="45720" numCol="1" spcCol="0" rtlCol="0" fromWordArt="0" anchor="ctr" anchorCtr="0" forceAA="0" compatLnSpc="1">
+                        <a:prstTxWarp prst="textNoShape">
+                          <a:avLst/>
+                        </a:prstTxWarp>
+                        <a:noAutofit/>
+                      </wps:bodyPr>
+                    </wps:wsp>
+                  </a:graphicData>
+                </a:graphic>
+              </wp:anchor>
+            </w:drawing>
+          </mc:Choice>
+          <mc:Fallback>
+            <w:pict>
+              <v:rect w14:anchorId="1D6412B5" id="Rectangle 14" o:spid="_x0000_s1026" style="position:absolute;margin-left:-14.45pt;margin-top:34.35pt;width:172.55pt;height:20.4pt;z-index:251660288;visibility:visible;mso-wrap-style:square;mso-wrap-distance-left:9pt;mso-wrap-distance-top:0;mso-wrap-distance-right:9pt;mso-wrap-distance-bottom:0;mso-position-horizontal:absolute;mso-position-horizontal-relative:text;mso-position-vertical:absolute;mso-position-vertical-relative:text;v-text-anchor:middle" o:gfxdata="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" filled="f" strokecolor="red" strokeweight="2.25pt"/>
+            </w:pict>
+          </mc:Fallback>
+        </mc:AlternateContent>
+      </w:r>
       <w:r>
         <w:rPr>
           <w:noProof/>

</xml_diff>